<commit_message>
Updated Group form to check for groups with the same name within the course
</commit_message>
<xml_diff>
--- a/Documentations/CSE499B_Report_Formatted.docx
+++ b/Documentations/CSE499B_Report_Formatted.docx
@@ -882,16 +882,11 @@
     </w:tbl>
     <w:p>
       <w:pPr>
-        <w:spacing w:line="259" w:lineRule="auto"/>
-        <w:jc w:val="left"/>
-      </w:pPr>
-    </w:p>
-    <w:p>
-      <w:pPr>
         <w:pStyle w:val="Heading0"/>
       </w:pPr>
       <w:bookmarkStart w:id="3" w:name="_Toc53873526"/>
       <w:r>
+        <w:lastRenderedPageBreak/>
         <w:t>Approval</w:t>
       </w:r>
       <w:bookmarkEnd w:id="3"/>
@@ -6102,33 +6097,17 @@
         <w:spacing w:line="259" w:lineRule="auto"/>
         <w:jc w:val="left"/>
       </w:pPr>
-      <w:r>
-        <w:rPr>
-          <w:sz w:val="28"/>
-        </w:rPr>
-        <w:fldChar w:fldCharType="begin"/>
-      </w:r>
-      <w:r>
-        <w:instrText xml:space="preserve"> TOC \h \z \c "Table" </w:instrText>
-      </w:r>
-      <w:r>
-        <w:rPr>
-          <w:sz w:val="28"/>
-        </w:rPr>
-        <w:fldChar w:fldCharType="separate"/>
-      </w:r>
-      <w:r>
-        <w:rPr>
-          <w:b/>
-          <w:bCs/>
-          <w:noProof/>
-          <w:sz w:val="28"/>
-        </w:rPr>
-        <w:t>No table of figures entries found.</w:t>
-      </w:r>
-      <w:r>
-        <w:fldChar w:fldCharType="end"/>
-      </w:r>
+      <w:fldSimple w:instr=" TOC \h \z \c &quot;Table&quot; ">
+        <w:r>
+          <w:rPr>
+            <w:b/>
+            <w:bCs/>
+            <w:noProof/>
+            <w:sz w:val="28"/>
+          </w:rPr>
+          <w:t>No table of figures entries found.</w:t>
+        </w:r>
+      </w:fldSimple>
       <w:r>
         <w:br w:type="page"/>
       </w:r>
@@ -6149,33 +6128,17 @@
         <w:spacing w:line="259" w:lineRule="auto"/>
         <w:jc w:val="left"/>
       </w:pPr>
-      <w:r>
-        <w:rPr>
-          <w:sz w:val="28"/>
-        </w:rPr>
-        <w:fldChar w:fldCharType="begin"/>
-      </w:r>
-      <w:r>
-        <w:instrText xml:space="preserve"> TOC \h \z \c "Figure" </w:instrText>
-      </w:r>
-      <w:r>
-        <w:rPr>
-          <w:sz w:val="28"/>
-        </w:rPr>
-        <w:fldChar w:fldCharType="separate"/>
-      </w:r>
-      <w:r>
-        <w:rPr>
-          <w:b/>
-          <w:bCs/>
-          <w:noProof/>
-          <w:sz w:val="28"/>
-        </w:rPr>
-        <w:t>No table of figures entries found.</w:t>
-      </w:r>
-      <w:r>
-        <w:fldChar w:fldCharType="end"/>
-      </w:r>
+      <w:fldSimple w:instr=" TOC \h \z \c &quot;Figure&quot; ">
+        <w:r>
+          <w:rPr>
+            <w:b/>
+            <w:bCs/>
+            <w:noProof/>
+            <w:sz w:val="28"/>
+          </w:rPr>
+          <w:t>No table of figures entries found.</w:t>
+        </w:r>
+      </w:fldSimple>
       <w:r>
         <w:br w:type="page"/>
       </w:r>
@@ -7175,7 +7138,6 @@
       <w:r>
         <w:t>G</w:t>
       </w:r>
-      <w:proofErr w:type="spellStart"/>
       <w:r>
         <w:rPr>
           <w:lang w:val="x-none"/>
@@ -7185,7 +7147,6 @@
       <w:r>
         <w:t>ga</w:t>
       </w:r>
-      <w:proofErr w:type="spellEnd"/>
       <w:r>
         <w:rPr>
           <w:lang w:val="x-none"/>
@@ -7419,15 +7380,7 @@
         </w:rPr>
       </w:pPr>
       <w:r>
-        <w:t>Collaboration efforts using paper documents prove challenging at times. Employees cannot easily distribute or share paper documents compared to their digital counterparts (Welsh, 2007, p. 11). Organizations that have replaced paper-based processes with paperless processes performed on a computer or other device enjoy greater flexibility with digital documents. “Digital documents are easier to search, share, and backup than paper documents, and they take up essentially no space” (</w:t>
-      </w:r>
-      <w:proofErr w:type="spellStart"/>
-      <w:r>
-        <w:t>Kissell</w:t>
-      </w:r>
-      <w:proofErr w:type="spellEnd"/>
-      <w:r>
-        <w:t>, 2013, p. 77). Stratton (2013) notes “electronic files allow better access and information sharing, cost less in terms of physical space and personnel, and can increase productivity—all of which add to the bottom line” (p. 44).</w:t>
+        <w:t>Collaboration efforts using paper documents prove challenging at times. Employees cannot easily distribute or share paper documents compared to their digital counterparts (Welsh, 2007, p. 11). Organizations that have replaced paper-based processes with paperless processes performed on a computer or other device enjoy greater flexibility with digital documents. “Digital documents are easier to search, share, and backup than paper documents, and they take up essentially no space” (Kissell, 2013, p. 77). Stratton (2013) notes “electronic files allow better access and information sharing, cost less in terms of physical space and personnel, and can increase productivity—all of which add to the bottom line” (p. 44).</w:t>
       </w:r>
     </w:p>
     <w:p/>
@@ -8211,15 +8164,7 @@
         <w:ind w:firstLine="720"/>
       </w:pPr>
       <w:r>
-        <w:t xml:space="preserve">It is a very complex process to review a paper by a staff member before forwarding it to the thesis office to get approved. Often it is iterative too. Thus, when establishing this workflow statewide, any individual faces difficulty since the approach for verifying the paper varies according to various institutions. Consequently, they used </w:t>
-      </w:r>
-      <w:proofErr w:type="spellStart"/>
-      <w:r>
-        <w:t>Dspace</w:t>
-      </w:r>
-      <w:proofErr w:type="spellEnd"/>
-      <w:r>
-        <w:t>, a repository system, to make it much more straightforward as it is customizable. Nevertheless, it failed to provide the required service, so they made Vireo, which made the workflow much more superficial.</w:t>
+        <w:t>It is a very complex process to review a paper by a staff member before forwarding it to the thesis office to get approved. Often it is iterative too. Thus, when establishing this workflow statewide, any individual faces difficulty since the approach for verifying the paper varies according to various institutions. Consequently, they used Dspace, a repository system, to make it much more straightforward as it is customizable. Nevertheless, it failed to provide the required service, so they made Vireo, which made the workflow much more superficial.</w:t>
       </w:r>
     </w:p>
     <w:p/>
@@ -8274,15 +8219,7 @@
     </w:p>
     <w:p>
       <w:r>
-        <w:t xml:space="preserve">They used </w:t>
-      </w:r>
-      <w:proofErr w:type="spellStart"/>
-      <w:r>
-        <w:t>Dspace</w:t>
-      </w:r>
-      <w:proofErr w:type="spellEnd"/>
-      <w:r>
-        <w:t xml:space="preserve"> as a repository platform.</w:t>
+        <w:t>They used Dspace as a repository platform.</w:t>
       </w:r>
     </w:p>
     <w:p>
@@ -8340,15 +8277,7 @@
         <w:ind w:firstLine="576"/>
       </w:pPr>
       <w:r>
-        <w:t xml:space="preserve">This paper explains the design and implementation of a Web-Based Thesis Coordinator System (TCS). The report aims to provide an effective thesis management system for the academic department and implement it in Computer Technology as a pilot department. According to this paper, TCS has nine modules. Login Module, User Management Module, Thesis Management Module, Data Entry, Course Management Module, Scheduling Module, Report Generation Module Adviser to student forum module They used the following tools for implementing the design: Apache-server, PHP-server side script language, CSS-cascading style </w:t>
-      </w:r>
-      <w:proofErr w:type="gramStart"/>
-      <w:r>
-        <w:t>sheets ,</w:t>
-      </w:r>
-      <w:proofErr w:type="gramEnd"/>
-      <w:r>
-        <w:t xml:space="preserve"> MySQL-relational database , JavaScript-It is a front-end scripting language. It makes any web page more user interactive, JSON-It is a JavaScript object notation. We use it for using Ajax methods, API key</w:t>
+        <w:t>This paper explains the design and implementation of a Web-Based Thesis Coordinator System (TCS). The report aims to provide an effective thesis management system for the academic department and implement it in Computer Technology as a pilot department. According to this paper, TCS has nine modules. Login Module, User Management Module, Thesis Management Module, Data Entry, Course Management Module, Scheduling Module, Report Generation Module Adviser to student forum module They used the following tools for implementing the design: Apache-server, PHP-server side script language, CSS-cascading style sheets , MySQL-relational database , JavaScript-It is a front-end scripting language. It makes any web page more user interactive, JSON-It is a JavaScript object notation. We use it for using Ajax methods, API key</w:t>
       </w:r>
       <w:r>
         <w:t xml:space="preserve">. </w:t>
@@ -8367,23 +8296,7 @@
         <w:ind w:firstLine="576"/>
       </w:pPr>
       <w:r>
-        <w:t xml:space="preserve">According to Thesis Management System for Industrial Partner Red Hat by Vaclav </w:t>
-      </w:r>
-      <w:proofErr w:type="spellStart"/>
-      <w:r>
-        <w:t>Dedik</w:t>
-      </w:r>
-      <w:proofErr w:type="spellEnd"/>
-      <w:r>
-        <w:t xml:space="preserve"> of the </w:t>
-      </w:r>
-      <w:proofErr w:type="spellStart"/>
-      <w:r>
-        <w:t>Masaryle</w:t>
-      </w:r>
-      <w:proofErr w:type="spellEnd"/>
-      <w:r>
-        <w:t xml:space="preserve"> University from the Czech Republic, the system has a user management module that can create, delete, update and read user information. Besides </w:t>
+        <w:t xml:space="preserve">According to Thesis Management System for Industrial Partner Red Hat by Vaclav Dedik of the Masaryle University from the Czech Republic, the system has a user management module that can create, delete, update and read user information. Besides </w:t>
       </w:r>
       <w:r>
         <w:lastRenderedPageBreak/>
@@ -8444,14 +8357,9 @@
         <w:t>Dissertations (</w:t>
       </w:r>
       <w:r>
-        <w:t xml:space="preserve">ETD) with special Reference to </w:t>
-      </w:r>
-      <w:proofErr w:type="spellStart"/>
-      <w:r>
-        <w:t>Shodhaganga</w:t>
+        <w:t>ETD) with special Reference to Shodhaganga</w:t>
       </w:r>
       <w:bookmarkEnd w:id="31"/>
-      <w:proofErr w:type="spellEnd"/>
     </w:p>
     <w:p>
       <w:pPr>
@@ -8844,15 +8752,7 @@
         <w:t>A</w:t>
       </w:r>
       <w:r>
-        <w:t xml:space="preserve">n auto management thesis program </w:t>
-      </w:r>
-      <w:proofErr w:type="spellStart"/>
-      <w:r>
-        <w:t>webmis</w:t>
-      </w:r>
-      <w:proofErr w:type="spellEnd"/>
-      <w:r>
-        <w:t xml:space="preserve"> based on workflow</w:t>
+        <w:t>n auto management thesis program webmis based on workflow</w:t>
       </w:r>
       <w:bookmarkEnd w:id="35"/>
     </w:p>
@@ -8911,24 +8811,11 @@
       <w:r>
         <w:t xml:space="preserve"> </w:t>
       </w:r>
-      <w:proofErr w:type="spellStart"/>
       <w:r>
         <w:t>W</w:t>
       </w:r>
       <w:r>
-        <w:t>ebMIS</w:t>
-      </w:r>
-      <w:proofErr w:type="spellEnd"/>
-      <w:r>
-        <w:t xml:space="preserve"> is divided into 2 classes, one is data used to define and control the workflow including workflow definition, running environment and status of workflow description, dispatching rule of the workflow engine, user information etc. The other is data generated during the thesis program operations. The workflow engine interprets events according to defined computer processes and facilitates the flow of information, tasks, and events. In this auto-management thesis program </w:t>
-      </w:r>
-      <w:proofErr w:type="spellStart"/>
-      <w:r>
-        <w:t>webMIS</w:t>
-      </w:r>
-      <w:proofErr w:type="spellEnd"/>
-      <w:r>
-        <w:t>, a module used for work flow dispatching is designed and developed based on J2EE and MySQL which indicates the work flow of the thesis program according to the work principle of workflow engine.</w:t>
+        <w:t>ebMIS is divided into 2 classes, one is data used to define and control the workflow including workflow definition, running environment and status of workflow description, dispatching rule of the workflow engine, user information etc. The other is data generated during the thesis program operations. The workflow engine interprets events according to defined computer processes and facilitates the flow of information, tasks, and events. In this auto-management thesis program webMIS, a module used for work flow dispatching is designed and developed based on J2EE and MySQL which indicates the work flow of the thesis program according to the work principle of workflow engine.</w:t>
       </w:r>
     </w:p>
     <w:p>
@@ -8955,31 +8842,7 @@
         <w:t xml:space="preserve"> </w:t>
       </w:r>
       <w:r>
-        <w:t xml:space="preserve">System Structure and User Interface In the self-workflow engine which is a servlet. Tasks are processed through the workflow engine. In this self- sis program </w:t>
-      </w:r>
-      <w:proofErr w:type="spellStart"/>
-      <w:r>
-        <w:t>webMIS</w:t>
-      </w:r>
-      <w:proofErr w:type="spellEnd"/>
-      <w:r>
-        <w:t xml:space="preserve">, java beans are used to handle the business operation as the model in MVC, java servlets are used as a controller to receive input and initiate a response by making calls on model objects, </w:t>
-      </w:r>
-      <w:proofErr w:type="spellStart"/>
-      <w:r>
-        <w:t>jsp</w:t>
-      </w:r>
-      <w:proofErr w:type="spellEnd"/>
-      <w:r>
-        <w:t xml:space="preserve"> web pages are used to render the model into a user interface suitable for interaction. There are 3 layers of the interface pages in this system. The first layer is the homepage of the system, log in the system and some hypertext links. Email URL is validated by regular expression and the ID code is also validated. The actor homepage is the second layer interface. The third layer is the interface </w:t>
-      </w:r>
-      <w:proofErr w:type="spellStart"/>
-      <w:r>
-        <w:t>jsp</w:t>
-      </w:r>
-      <w:proofErr w:type="spellEnd"/>
-      <w:r>
-        <w:t xml:space="preserve"> pages which display in the main display area in the actor homepage. </w:t>
+        <w:t xml:space="preserve">System Structure and User Interface In the self-workflow engine which is a servlet. Tasks are processed through the workflow engine. In this self- sis program webMIS, java beans are used to handle the business operation as the model in MVC, java servlets are used as a controller to receive input and initiate a response by making calls on model objects, jsp web pages are used to render the model into a user interface suitable for interaction. There are 3 layers of the interface pages in this system. The first layer is the homepage of the system, log in the system and some hypertext links. Email URL is validated by regular expression and the ID code is also validated. The actor homepage is the second layer interface. The third layer is the interface jsp pages which display in the main display area in the actor homepage. </w:t>
       </w:r>
     </w:p>
     <w:p/>
@@ -15832,35 +15695,7 @@
         <w:rPr>
           <w:lang w:val="x-none"/>
         </w:rPr>
-        <w:t xml:space="preserve">Python is one of the most used Programming Languages that are being used now, due to its strong emphasis on readability and efficiency compared to other languages like PHP. It is very easy to learn compared to many other languages and many complex functionalities can be implemented with very few lines of codes. Apart from that, Python is also very flexible, that is, it has several robust integrations with other programming languages. For example, </w:t>
-      </w:r>
-      <w:proofErr w:type="spellStart"/>
-      <w:r>
-        <w:rPr>
-          <w:lang w:val="x-none"/>
-        </w:rPr>
-        <w:t>CPython</w:t>
-      </w:r>
-      <w:proofErr w:type="spellEnd"/>
-      <w:r>
-        <w:rPr>
-          <w:lang w:val="x-none"/>
-        </w:rPr>
-        <w:t xml:space="preserve"> - integrated with C, </w:t>
-      </w:r>
-      <w:proofErr w:type="spellStart"/>
-      <w:r>
-        <w:rPr>
-          <w:lang w:val="x-none"/>
-        </w:rPr>
-        <w:t>Jython</w:t>
-      </w:r>
-      <w:proofErr w:type="spellEnd"/>
-      <w:r>
-        <w:rPr>
-          <w:lang w:val="x-none"/>
-        </w:rPr>
-        <w:t xml:space="preserve"> – integrated with JAVA and so on. And since, it is quite popular among the programming community, it offers a wide range of resources or packages.</w:t>
+        <w:t>Python is one of the most used Programming Languages that are being used now, due to its strong emphasis on readability and efficiency compared to other languages like PHP. It is very easy to learn compared to many other languages and many complex functionalities can be implemented with very few lines of codes. Apart from that, Python is also very flexible, that is, it has several robust integrations with other programming languages. For example, CPython - integrated with C, Jython – integrated with JAVA and so on. And since, it is quite popular among the programming community, it offers a wide range of resources or packages.</w:t>
       </w:r>
     </w:p>
     <w:p>

</xml_diff>